<commit_message>
Finished Chapter 1 of political behavior
</commit_message>
<xml_diff>
--- a/senior/politics/assignments/Unit 1 Assignment 3.docx
+++ b/senior/politics/assignments/Unit 1 Assignment 3.docx
@@ -122,6 +122,28 @@
         </w:rPr>
         <w:t>rule</w:t>
       </w:r>
+      <w:r>
+        <w:rPr>
+          <w:rFonts w:ascii="Arial" w:eastAsia="Times New Roman" w:hAnsi="Arial" w:cs="Arial"/>
+          <w:color w:val="000000"/>
+          <w:sz w:val="20"/>
+          <w:szCs w:val="20"/>
+          <w:shd w:val="clear" w:color="auto" w:fill="E0E0E0"/>
+        </w:rPr>
+        <w:t xml:space="preserve"> and declare </w:t>
+      </w:r>
+      <w:r>
+        <w:rPr>
+          <w:rFonts w:ascii="Arial" w:eastAsia="Times New Roman" w:hAnsi="Arial" w:cs="Arial"/>
+          <w:color w:val="000000"/>
+          <w:sz w:val="20"/>
+          <w:szCs w:val="20"/>
+          <w:shd w:val="clear" w:color="auto" w:fill="E0E0E0"/>
+        </w:rPr>
+        <w:t>independence.</w:t>
+      </w:r>
+      <w:bookmarkStart w:id="0" w:name="_GoBack"/>
+      <w:bookmarkEnd w:id="0"/>
     </w:p>
     <w:p>
       <w:pPr>
@@ -522,17 +544,6 @@
           <w:szCs w:val="20"/>
           <w:shd w:val="clear" w:color="auto" w:fill="E0E0E0"/>
         </w:rPr>
-        <w:t>o</w:t>
-      </w:r>
-      <w:r>
-        <w:rPr>
-          <w:rFonts w:ascii="Arial" w:eastAsia="Times New Roman" w:hAnsi="Arial" w:cs="Arial"/>
-          <w:color w:val="000000"/>
-          <w:sz w:val="20"/>
-          <w:szCs w:val="20"/>
-          <w:shd w:val="clear" w:color="auto" w:fill="E0E0E0"/>
-        </w:rPr>
-        <w:tab/>
         <w:t>That whenever any Form of Government becomes destructive of these ends, it is the Right of the People to alter or to abolish it, and to institute new Government</w:t>
       </w:r>
       <w:r>
@@ -545,8 +556,6 @@
         </w:rPr>
         <w:t>.</w:t>
       </w:r>
-      <w:bookmarkStart w:id="0" w:name="_GoBack"/>
-      <w:bookmarkEnd w:id="0"/>
     </w:p>
     <w:p>
       <w:pPr>
@@ -576,6 +585,486 @@
     </w:p>
     <w:p>
       <w:pPr>
+        <w:numPr>
+          <w:ilvl w:val="1"/>
+          <w:numId w:val="3"/>
+        </w:numPr>
+        <w:spacing w:before="100" w:beforeAutospacing="1" w:after="100" w:afterAutospacing="1" w:line="240" w:lineRule="auto"/>
+        <w:rPr>
+          <w:rFonts w:ascii="Arial" w:eastAsia="Times New Roman" w:hAnsi="Arial" w:cs="Arial"/>
+          <w:color w:val="000000"/>
+          <w:sz w:val="20"/>
+          <w:szCs w:val="20"/>
+          <w:shd w:val="clear" w:color="auto" w:fill="E0E0E0"/>
+        </w:rPr>
+      </w:pPr>
+      <w:r>
+        <w:rPr>
+          <w:rFonts w:ascii="Arial" w:eastAsia="Times New Roman" w:hAnsi="Arial" w:cs="Arial"/>
+          <w:color w:val="000000"/>
+          <w:sz w:val="20"/>
+          <w:szCs w:val="20"/>
+          <w:shd w:val="clear" w:color="auto" w:fill="E0E0E0"/>
+        </w:rPr>
+        <w:t>1- lack of representation</w:t>
+      </w:r>
+      <w:r>
+        <w:rPr>
+          <w:rFonts w:ascii="Arial" w:eastAsia="Times New Roman" w:hAnsi="Arial" w:cs="Arial"/>
+          <w:color w:val="000000"/>
+          <w:sz w:val="20"/>
+          <w:szCs w:val="20"/>
+          <w:shd w:val="clear" w:color="auto" w:fill="E0E0E0"/>
+        </w:rPr>
+        <w:t xml:space="preserve">: </w:t>
+      </w:r>
+      <w:r>
+        <w:rPr>
+          <w:rFonts w:ascii="Arial" w:eastAsia="Times New Roman" w:hAnsi="Arial" w:cs="Arial"/>
+          <w:color w:val="000000"/>
+          <w:sz w:val="20"/>
+          <w:szCs w:val="20"/>
+          <w:shd w:val="clear" w:color="auto" w:fill="E0E0E0"/>
+        </w:rPr>
+        <w:t xml:space="preserve">The King </w:t>
+      </w:r>
+      <w:r>
+        <w:rPr>
+          <w:rFonts w:ascii="Arial" w:eastAsia="Times New Roman" w:hAnsi="Arial" w:cs="Arial"/>
+          <w:color w:val="000000"/>
+          <w:sz w:val="20"/>
+          <w:szCs w:val="20"/>
+          <w:shd w:val="clear" w:color="auto" w:fill="E0E0E0"/>
+        </w:rPr>
+        <w:t xml:space="preserve">tried </w:t>
+      </w:r>
+      <w:r>
+        <w:rPr>
+          <w:rFonts w:ascii="Arial" w:eastAsia="Times New Roman" w:hAnsi="Arial" w:cs="Arial"/>
+          <w:color w:val="000000"/>
+          <w:sz w:val="20"/>
+          <w:szCs w:val="20"/>
+          <w:shd w:val="clear" w:color="auto" w:fill="E0E0E0"/>
+        </w:rPr>
+        <w:t xml:space="preserve">to make it impossible for the </w:t>
+      </w:r>
+      <w:r>
+        <w:rPr>
+          <w:rFonts w:ascii="Arial" w:eastAsia="Times New Roman" w:hAnsi="Arial" w:cs="Arial"/>
+          <w:color w:val="000000"/>
+          <w:sz w:val="20"/>
+          <w:szCs w:val="20"/>
+          <w:shd w:val="clear" w:color="auto" w:fill="E0E0E0"/>
+        </w:rPr>
+        <w:t xml:space="preserve">colonials to </w:t>
+      </w:r>
+      <w:r>
+        <w:rPr>
+          <w:rFonts w:ascii="Arial" w:eastAsia="Times New Roman" w:hAnsi="Arial" w:cs="Arial"/>
+          <w:color w:val="000000"/>
+          <w:sz w:val="20"/>
+          <w:szCs w:val="20"/>
+          <w:shd w:val="clear" w:color="auto" w:fill="E0E0E0"/>
+        </w:rPr>
+        <w:t xml:space="preserve">represent themselves in </w:t>
+      </w:r>
+      <w:r>
+        <w:rPr>
+          <w:rFonts w:ascii="Arial" w:eastAsia="Times New Roman" w:hAnsi="Arial" w:cs="Arial"/>
+          <w:color w:val="000000"/>
+          <w:sz w:val="20"/>
+          <w:szCs w:val="20"/>
+          <w:shd w:val="clear" w:color="auto" w:fill="E0E0E0"/>
+        </w:rPr>
+        <w:t xml:space="preserve">England. </w:t>
+      </w:r>
+      <w:r>
+        <w:rPr>
+          <w:rFonts w:ascii="Arial" w:eastAsia="Times New Roman" w:hAnsi="Arial" w:cs="Arial"/>
+          <w:color w:val="000000"/>
+          <w:sz w:val="20"/>
+          <w:szCs w:val="20"/>
+          <w:shd w:val="clear" w:color="auto" w:fill="E0E0E0"/>
+        </w:rPr>
+        <w:t>The colonies tried to rectify this by creating</w:t>
+      </w:r>
+      <w:r>
+        <w:rPr>
+          <w:rFonts w:ascii="Arial" w:eastAsia="Times New Roman" w:hAnsi="Arial" w:cs="Arial"/>
+          <w:color w:val="000000"/>
+          <w:sz w:val="20"/>
+          <w:szCs w:val="20"/>
+          <w:shd w:val="clear" w:color="auto" w:fill="E0E0E0"/>
+        </w:rPr>
+        <w:t xml:space="preserve"> their own organized congresses</w:t>
+      </w:r>
+      <w:r>
+        <w:rPr>
+          <w:rFonts w:ascii="Arial" w:eastAsia="Times New Roman" w:hAnsi="Arial" w:cs="Arial"/>
+          <w:color w:val="000000"/>
+          <w:sz w:val="20"/>
+          <w:szCs w:val="20"/>
+          <w:shd w:val="clear" w:color="auto" w:fill="E0E0E0"/>
+        </w:rPr>
+        <w:t xml:space="preserve"> where </w:t>
+      </w:r>
+      <w:r>
+        <w:rPr>
+          <w:rFonts w:ascii="Arial" w:eastAsia="Times New Roman" w:hAnsi="Arial" w:cs="Arial"/>
+          <w:color w:val="000000"/>
+          <w:sz w:val="20"/>
+          <w:szCs w:val="20"/>
+          <w:shd w:val="clear" w:color="auto" w:fill="E0E0E0"/>
+        </w:rPr>
+        <w:t>delegates</w:t>
+      </w:r>
+      <w:r>
+        <w:rPr>
+          <w:rFonts w:ascii="Arial" w:eastAsia="Times New Roman" w:hAnsi="Arial" w:cs="Arial"/>
+          <w:color w:val="000000"/>
+          <w:sz w:val="20"/>
+          <w:szCs w:val="20"/>
+          <w:shd w:val="clear" w:color="auto" w:fill="E0E0E0"/>
+        </w:rPr>
+        <w:t xml:space="preserve"> of each colony could represent them.</w:t>
+      </w:r>
+    </w:p>
+    <w:p>
+      <w:pPr>
+        <w:numPr>
+          <w:ilvl w:val="1"/>
+          <w:numId w:val="3"/>
+        </w:numPr>
+        <w:spacing w:before="100" w:beforeAutospacing="1" w:after="100" w:afterAutospacing="1" w:line="240" w:lineRule="auto"/>
+        <w:rPr>
+          <w:rFonts w:ascii="Arial" w:eastAsia="Times New Roman" w:hAnsi="Arial" w:cs="Arial"/>
+          <w:color w:val="000000"/>
+          <w:sz w:val="20"/>
+          <w:szCs w:val="20"/>
+          <w:shd w:val="clear" w:color="auto" w:fill="E0E0E0"/>
+        </w:rPr>
+      </w:pPr>
+      <w:r>
+        <w:rPr>
+          <w:rFonts w:ascii="Arial" w:eastAsia="Times New Roman" w:hAnsi="Arial" w:cs="Arial"/>
+          <w:color w:val="000000"/>
+          <w:sz w:val="20"/>
+          <w:szCs w:val="20"/>
+          <w:shd w:val="clear" w:color="auto" w:fill="E0E0E0"/>
+        </w:rPr>
+        <w:t xml:space="preserve">2- negative reinforcement: </w:t>
+      </w:r>
+      <w:r>
+        <w:rPr>
+          <w:rFonts w:ascii="Arial" w:eastAsia="Times New Roman" w:hAnsi="Arial" w:cs="Arial"/>
+          <w:color w:val="000000"/>
+          <w:sz w:val="20"/>
+          <w:szCs w:val="20"/>
+          <w:shd w:val="clear" w:color="auto" w:fill="E0E0E0"/>
+        </w:rPr>
+        <w:t xml:space="preserve">Whenever a colony did something </w:t>
+      </w:r>
+      <w:r>
+        <w:rPr>
+          <w:rFonts w:ascii="Arial" w:eastAsia="Times New Roman" w:hAnsi="Arial" w:cs="Arial"/>
+          <w:color w:val="000000"/>
+          <w:sz w:val="20"/>
+          <w:szCs w:val="20"/>
+          <w:shd w:val="clear" w:color="auto" w:fill="E0E0E0"/>
+        </w:rPr>
+        <w:t xml:space="preserve">in opposition to the king, he punished them. Whenever a colony </w:t>
+      </w:r>
+      <w:r>
+        <w:rPr>
+          <w:rFonts w:ascii="Arial" w:eastAsia="Times New Roman" w:hAnsi="Arial" w:cs="Arial"/>
+          <w:color w:val="000000"/>
+          <w:sz w:val="20"/>
+          <w:szCs w:val="20"/>
+          <w:shd w:val="clear" w:color="auto" w:fill="E0E0E0"/>
+        </w:rPr>
+        <w:t>obeyed the king’s orders</w:t>
+      </w:r>
+      <w:r>
+        <w:rPr>
+          <w:rFonts w:ascii="Arial" w:eastAsia="Times New Roman" w:hAnsi="Arial" w:cs="Arial"/>
+          <w:color w:val="000000"/>
+          <w:sz w:val="20"/>
+          <w:szCs w:val="20"/>
+          <w:shd w:val="clear" w:color="auto" w:fill="E0E0E0"/>
+        </w:rPr>
+        <w:t xml:space="preserve">, he did nothing. </w:t>
+      </w:r>
+      <w:r>
+        <w:rPr>
+          <w:rFonts w:ascii="Arial" w:eastAsia="Times New Roman" w:hAnsi="Arial" w:cs="Arial"/>
+          <w:color w:val="000000"/>
+          <w:sz w:val="20"/>
+          <w:szCs w:val="20"/>
+          <w:shd w:val="clear" w:color="auto" w:fill="E0E0E0"/>
+        </w:rPr>
+        <w:t xml:space="preserve">This form of negative reinforcement </w:t>
+      </w:r>
+      <w:r>
+        <w:rPr>
+          <w:rFonts w:ascii="Arial" w:eastAsia="Times New Roman" w:hAnsi="Arial" w:cs="Arial"/>
+          <w:color w:val="000000"/>
+          <w:sz w:val="20"/>
+          <w:szCs w:val="20"/>
+          <w:shd w:val="clear" w:color="auto" w:fill="E0E0E0"/>
+        </w:rPr>
+        <w:t xml:space="preserve">caused the colonials to </w:t>
+      </w:r>
+      <w:r>
+        <w:rPr>
+          <w:rFonts w:ascii="Arial" w:eastAsia="Times New Roman" w:hAnsi="Arial" w:cs="Arial"/>
+          <w:color w:val="000000"/>
+          <w:sz w:val="20"/>
+          <w:szCs w:val="20"/>
+          <w:shd w:val="clear" w:color="auto" w:fill="E0E0E0"/>
+        </w:rPr>
+        <w:t xml:space="preserve">escalate from </w:t>
+      </w:r>
+      <w:r>
+        <w:rPr>
+          <w:rFonts w:ascii="Arial" w:eastAsia="Times New Roman" w:hAnsi="Arial" w:cs="Arial"/>
+          <w:color w:val="000000"/>
+          <w:sz w:val="20"/>
+          <w:szCs w:val="20"/>
+          <w:shd w:val="clear" w:color="auto" w:fill="E0E0E0"/>
+        </w:rPr>
+        <w:t xml:space="preserve">simple </w:t>
+      </w:r>
+      <w:r>
+        <w:rPr>
+          <w:rFonts w:ascii="Arial" w:eastAsia="Times New Roman" w:hAnsi="Arial" w:cs="Arial"/>
+          <w:color w:val="000000"/>
+          <w:sz w:val="20"/>
+          <w:szCs w:val="20"/>
+          <w:shd w:val="clear" w:color="auto" w:fill="E0E0E0"/>
+        </w:rPr>
+        <w:t xml:space="preserve">non-violent </w:t>
+      </w:r>
+      <w:r>
+        <w:rPr>
+          <w:rFonts w:ascii="Arial" w:eastAsia="Times New Roman" w:hAnsi="Arial" w:cs="Arial"/>
+          <w:color w:val="000000"/>
+          <w:sz w:val="20"/>
+          <w:szCs w:val="20"/>
+          <w:shd w:val="clear" w:color="auto" w:fill="E0E0E0"/>
+        </w:rPr>
+        <w:t xml:space="preserve">protests to </w:t>
+      </w:r>
+      <w:r>
+        <w:rPr>
+          <w:rFonts w:ascii="Arial" w:eastAsia="Times New Roman" w:hAnsi="Arial" w:cs="Arial"/>
+          <w:color w:val="000000"/>
+          <w:sz w:val="20"/>
+          <w:szCs w:val="20"/>
+          <w:shd w:val="clear" w:color="auto" w:fill="E0E0E0"/>
+        </w:rPr>
+        <w:t xml:space="preserve">militias. </w:t>
+      </w:r>
+    </w:p>
+    <w:p>
+      <w:pPr>
+        <w:numPr>
+          <w:ilvl w:val="1"/>
+          <w:numId w:val="3"/>
+        </w:numPr>
+        <w:spacing w:before="100" w:beforeAutospacing="1" w:after="100" w:afterAutospacing="1" w:line="240" w:lineRule="auto"/>
+        <w:rPr>
+          <w:rFonts w:ascii="Arial" w:eastAsia="Times New Roman" w:hAnsi="Arial" w:cs="Arial"/>
+          <w:color w:val="000000"/>
+          <w:sz w:val="20"/>
+          <w:szCs w:val="20"/>
+          <w:shd w:val="clear" w:color="auto" w:fill="E0E0E0"/>
+        </w:rPr>
+      </w:pPr>
+      <w:r>
+        <w:rPr>
+          <w:rFonts w:ascii="Arial" w:eastAsia="Times New Roman" w:hAnsi="Arial" w:cs="Arial"/>
+          <w:color w:val="000000"/>
+          <w:sz w:val="20"/>
+          <w:szCs w:val="20"/>
+          <w:shd w:val="clear" w:color="auto" w:fill="E0E0E0"/>
+        </w:rPr>
+        <w:t xml:space="preserve">3- </w:t>
+      </w:r>
+      <w:r>
+        <w:rPr>
+          <w:rFonts w:ascii="Arial" w:eastAsia="Times New Roman" w:hAnsi="Arial" w:cs="Arial"/>
+          <w:color w:val="000000"/>
+          <w:sz w:val="20"/>
+          <w:szCs w:val="20"/>
+          <w:shd w:val="clear" w:color="auto" w:fill="E0E0E0"/>
+        </w:rPr>
+        <w:t xml:space="preserve">breaking down colonial representation: The King actively denounced colonial representation, and </w:t>
+      </w:r>
+      <w:r>
+        <w:rPr>
+          <w:rFonts w:ascii="Arial" w:eastAsia="Times New Roman" w:hAnsi="Arial" w:cs="Arial"/>
+          <w:color w:val="000000"/>
+          <w:sz w:val="20"/>
+          <w:szCs w:val="20"/>
+          <w:shd w:val="clear" w:color="auto" w:fill="E0E0E0"/>
+        </w:rPr>
+        <w:t xml:space="preserve">considered </w:t>
+      </w:r>
+      <w:r>
+        <w:rPr>
+          <w:rFonts w:ascii="Arial" w:eastAsia="Times New Roman" w:hAnsi="Arial" w:cs="Arial"/>
+          <w:color w:val="000000"/>
+          <w:sz w:val="20"/>
+          <w:szCs w:val="20"/>
+          <w:shd w:val="clear" w:color="auto" w:fill="E0E0E0"/>
+        </w:rPr>
+        <w:t>such an act conspiring against the King.</w:t>
+      </w:r>
+    </w:p>
+    <w:p>
+      <w:pPr>
+        <w:numPr>
+          <w:ilvl w:val="1"/>
+          <w:numId w:val="3"/>
+        </w:numPr>
+        <w:spacing w:before="100" w:beforeAutospacing="1" w:after="100" w:afterAutospacing="1" w:line="240" w:lineRule="auto"/>
+        <w:rPr>
+          <w:rFonts w:ascii="Arial" w:eastAsia="Times New Roman" w:hAnsi="Arial" w:cs="Arial"/>
+          <w:color w:val="000000"/>
+          <w:sz w:val="20"/>
+          <w:szCs w:val="20"/>
+          <w:shd w:val="clear" w:color="auto" w:fill="E0E0E0"/>
+        </w:rPr>
+      </w:pPr>
+      <w:r>
+        <w:rPr>
+          <w:rFonts w:ascii="Arial" w:eastAsia="Times New Roman" w:hAnsi="Arial" w:cs="Arial"/>
+          <w:color w:val="000000"/>
+          <w:sz w:val="20"/>
+          <w:szCs w:val="20"/>
+          <w:shd w:val="clear" w:color="auto" w:fill="E0E0E0"/>
+        </w:rPr>
+        <w:t>4-</w:t>
+      </w:r>
+      <w:r>
+        <w:rPr>
+          <w:rFonts w:ascii="Arial" w:eastAsia="Times New Roman" w:hAnsi="Arial" w:cs="Arial"/>
+          <w:color w:val="000000"/>
+          <w:sz w:val="20"/>
+          <w:szCs w:val="20"/>
+          <w:shd w:val="clear" w:color="auto" w:fill="E0E0E0"/>
+        </w:rPr>
+        <w:t xml:space="preserve"> quartering: The King allowed the quartering of a live army </w:t>
+      </w:r>
+      <w:r>
+        <w:rPr>
+          <w:rFonts w:ascii="Arial" w:eastAsia="Times New Roman" w:hAnsi="Arial" w:cs="Arial"/>
+          <w:color w:val="000000"/>
+          <w:sz w:val="20"/>
+          <w:szCs w:val="20"/>
+          <w:shd w:val="clear" w:color="auto" w:fill="E0E0E0"/>
+        </w:rPr>
+        <w:t xml:space="preserve">in times of peace. </w:t>
+      </w:r>
+      <w:r>
+        <w:rPr>
+          <w:rFonts w:ascii="Arial" w:eastAsia="Times New Roman" w:hAnsi="Arial" w:cs="Arial"/>
+          <w:color w:val="000000"/>
+          <w:sz w:val="20"/>
+          <w:szCs w:val="20"/>
+          <w:shd w:val="clear" w:color="auto" w:fill="E0E0E0"/>
+        </w:rPr>
+        <w:t xml:space="preserve"> </w:t>
+      </w:r>
+    </w:p>
+    <w:p>
+      <w:pPr>
+        <w:numPr>
+          <w:ilvl w:val="1"/>
+          <w:numId w:val="3"/>
+        </w:numPr>
+        <w:spacing w:before="100" w:beforeAutospacing="1" w:after="100" w:afterAutospacing="1" w:line="240" w:lineRule="auto"/>
+        <w:rPr>
+          <w:rFonts w:ascii="Arial" w:eastAsia="Times New Roman" w:hAnsi="Arial" w:cs="Arial"/>
+          <w:color w:val="000000"/>
+          <w:sz w:val="20"/>
+          <w:szCs w:val="20"/>
+          <w:shd w:val="clear" w:color="auto" w:fill="E0E0E0"/>
+        </w:rPr>
+      </w:pPr>
+      <w:r>
+        <w:rPr>
+          <w:rFonts w:ascii="Arial" w:eastAsia="Times New Roman" w:hAnsi="Arial" w:cs="Arial"/>
+          <w:color w:val="000000"/>
+          <w:sz w:val="20"/>
+          <w:szCs w:val="20"/>
+          <w:shd w:val="clear" w:color="auto" w:fill="E0E0E0"/>
+        </w:rPr>
+        <w:t>5-</w:t>
+      </w:r>
+      <w:r>
+        <w:rPr>
+          <w:rFonts w:ascii="Arial" w:eastAsia="Times New Roman" w:hAnsi="Arial" w:cs="Arial"/>
+          <w:color w:val="000000"/>
+          <w:sz w:val="20"/>
+          <w:szCs w:val="20"/>
+          <w:shd w:val="clear" w:color="auto" w:fill="E0E0E0"/>
+        </w:rPr>
+        <w:t xml:space="preserve"> </w:t>
+      </w:r>
+      <w:r>
+        <w:rPr>
+          <w:rFonts w:ascii="Arial" w:eastAsia="Times New Roman" w:hAnsi="Arial" w:cs="Arial"/>
+          <w:color w:val="000000"/>
+          <w:sz w:val="20"/>
+          <w:szCs w:val="20"/>
+          <w:shd w:val="clear" w:color="auto" w:fill="E0E0E0"/>
+        </w:rPr>
+        <w:t xml:space="preserve">preventing trade: </w:t>
+      </w:r>
+      <w:r>
+        <w:rPr>
+          <w:rFonts w:ascii="Arial" w:eastAsia="Times New Roman" w:hAnsi="Arial" w:cs="Arial"/>
+          <w:color w:val="000000"/>
+          <w:sz w:val="20"/>
+          <w:szCs w:val="20"/>
+          <w:shd w:val="clear" w:color="auto" w:fill="E0E0E0"/>
+        </w:rPr>
+        <w:t xml:space="preserve">The colonials were not allowed to </w:t>
+      </w:r>
+      <w:r>
+        <w:rPr>
+          <w:rFonts w:ascii="Arial" w:eastAsia="Times New Roman" w:hAnsi="Arial" w:cs="Arial"/>
+          <w:color w:val="000000"/>
+          <w:sz w:val="20"/>
+          <w:szCs w:val="20"/>
+          <w:shd w:val="clear" w:color="auto" w:fill="E0E0E0"/>
+        </w:rPr>
+        <w:t xml:space="preserve">trade with any other country than England. </w:t>
+      </w:r>
+      <w:r>
+        <w:rPr>
+          <w:rFonts w:ascii="Arial" w:eastAsia="Times New Roman" w:hAnsi="Arial" w:cs="Arial"/>
+          <w:color w:val="000000"/>
+          <w:sz w:val="20"/>
+          <w:szCs w:val="20"/>
+          <w:shd w:val="clear" w:color="auto" w:fill="E0E0E0"/>
+        </w:rPr>
+        <w:t xml:space="preserve"> </w:t>
+      </w:r>
+      <w:r>
+        <w:rPr>
+          <w:rFonts w:ascii="Arial" w:eastAsia="Times New Roman" w:hAnsi="Arial" w:cs="Arial"/>
+          <w:color w:val="000000"/>
+          <w:sz w:val="20"/>
+          <w:szCs w:val="20"/>
+          <w:shd w:val="clear" w:color="auto" w:fill="E0E0E0"/>
+        </w:rPr>
+        <w:t xml:space="preserve">The turned to smuggling instead. </w:t>
+      </w:r>
+    </w:p>
+    <w:p>
+      <w:pPr>
         <w:spacing w:before="100" w:beforeAutospacing="1" w:after="100" w:afterAutospacing="1" w:line="240" w:lineRule="auto"/>
         <w:rPr>
           <w:rFonts w:ascii="Arial" w:eastAsia="Times New Roman" w:hAnsi="Arial" w:cs="Arial"/>
@@ -624,6 +1113,29 @@
     </w:p>
     <w:p>
       <w:pPr>
+        <w:spacing w:before="100" w:beforeAutospacing="1" w:after="100" w:afterAutospacing="1" w:line="240" w:lineRule="auto"/>
+        <w:ind w:left="720"/>
+        <w:rPr>
+          <w:rFonts w:ascii="Arial" w:eastAsia="Times New Roman" w:hAnsi="Arial" w:cs="Arial"/>
+          <w:color w:val="000000"/>
+          <w:sz w:val="20"/>
+          <w:szCs w:val="20"/>
+          <w:shd w:val="clear" w:color="auto" w:fill="E0E0E0"/>
+        </w:rPr>
+      </w:pPr>
+      <w:r>
+        <w:rPr>
+          <w:rFonts w:ascii="Arial" w:eastAsia="Times New Roman" w:hAnsi="Arial" w:cs="Arial"/>
+          <w:color w:val="000000"/>
+          <w:sz w:val="20"/>
+          <w:szCs w:val="20"/>
+          <w:shd w:val="clear" w:color="auto" w:fill="E0E0E0"/>
+        </w:rPr>
+        <w:t>Anyone who signed that document was condemning themselves as traitors to the English crown. By signing, Jefferson and others were committing themselves to their cause, knowing they would be killed if they failed.</w:t>
+      </w:r>
+    </w:p>
+    <w:p>
+      <w:pPr>
         <w:numPr>
           <w:ilvl w:val="0"/>
           <w:numId w:val="4"/>
@@ -650,6 +1162,109 @@
     </w:p>
     <w:p>
       <w:pPr>
+        <w:spacing w:before="100" w:beforeAutospacing="1" w:after="100" w:afterAutospacing="1" w:line="240" w:lineRule="auto"/>
+        <w:ind w:left="720"/>
+        <w:rPr>
+          <w:rFonts w:ascii="Arial" w:eastAsia="Times New Roman" w:hAnsi="Arial" w:cs="Arial"/>
+          <w:color w:val="000000"/>
+          <w:sz w:val="20"/>
+          <w:szCs w:val="20"/>
+          <w:shd w:val="clear" w:color="auto" w:fill="E0E0E0"/>
+        </w:rPr>
+      </w:pPr>
+      <w:r>
+        <w:rPr>
+          <w:rFonts w:ascii="Arial" w:eastAsia="Times New Roman" w:hAnsi="Arial" w:cs="Arial"/>
+          <w:color w:val="000000"/>
+          <w:sz w:val="20"/>
+          <w:szCs w:val="20"/>
+          <w:shd w:val="clear" w:color="auto" w:fill="E0E0E0"/>
+        </w:rPr>
+        <w:t xml:space="preserve">I believe that our political system has started to work against change in our country. Imposing mandatory term limits in all governing positions, as well as </w:t>
+      </w:r>
+      <w:r>
+        <w:rPr>
+          <w:rFonts w:ascii="Arial" w:eastAsia="Times New Roman" w:hAnsi="Arial" w:cs="Arial"/>
+          <w:color w:val="000000"/>
+          <w:sz w:val="20"/>
+          <w:szCs w:val="20"/>
+          <w:shd w:val="clear" w:color="auto" w:fill="E0E0E0"/>
+        </w:rPr>
+        <w:t>outlawing lobbying</w:t>
+      </w:r>
+      <w:r>
+        <w:rPr>
+          <w:rFonts w:ascii="Arial" w:eastAsia="Times New Roman" w:hAnsi="Arial" w:cs="Arial"/>
+          <w:color w:val="000000"/>
+          <w:sz w:val="20"/>
+          <w:szCs w:val="20"/>
+          <w:shd w:val="clear" w:color="auto" w:fill="E0E0E0"/>
+        </w:rPr>
+        <w:t xml:space="preserve">, </w:t>
+      </w:r>
+      <w:r>
+        <w:rPr>
+          <w:rFonts w:ascii="Arial" w:eastAsia="Times New Roman" w:hAnsi="Arial" w:cs="Arial"/>
+          <w:color w:val="000000"/>
+          <w:sz w:val="20"/>
+          <w:szCs w:val="20"/>
+          <w:shd w:val="clear" w:color="auto" w:fill="E0E0E0"/>
+        </w:rPr>
+        <w:t xml:space="preserve">would </w:t>
+      </w:r>
+      <w:r>
+        <w:rPr>
+          <w:rFonts w:ascii="Arial" w:eastAsia="Times New Roman" w:hAnsi="Arial" w:cs="Arial"/>
+          <w:color w:val="000000"/>
+          <w:sz w:val="20"/>
+          <w:szCs w:val="20"/>
+          <w:shd w:val="clear" w:color="auto" w:fill="E0E0E0"/>
+        </w:rPr>
+        <w:t>help</w:t>
+      </w:r>
+      <w:r>
+        <w:rPr>
+          <w:rFonts w:ascii="Arial" w:eastAsia="Times New Roman" w:hAnsi="Arial" w:cs="Arial"/>
+          <w:color w:val="000000"/>
+          <w:sz w:val="20"/>
+          <w:szCs w:val="20"/>
+          <w:shd w:val="clear" w:color="auto" w:fill="E0E0E0"/>
+        </w:rPr>
+        <w:t xml:space="preserve"> promote </w:t>
+      </w:r>
+      <w:r>
+        <w:rPr>
+          <w:rFonts w:ascii="Arial" w:eastAsia="Times New Roman" w:hAnsi="Arial" w:cs="Arial"/>
+          <w:color w:val="000000"/>
+          <w:sz w:val="20"/>
+          <w:szCs w:val="20"/>
+          <w:shd w:val="clear" w:color="auto" w:fill="E0E0E0"/>
+        </w:rPr>
+        <w:t>circulation of newer, more well informed ideas</w:t>
+      </w:r>
+      <w:r>
+        <w:rPr>
+          <w:rFonts w:ascii="Arial" w:eastAsia="Times New Roman" w:hAnsi="Arial" w:cs="Arial"/>
+          <w:color w:val="000000"/>
+          <w:sz w:val="20"/>
+          <w:szCs w:val="20"/>
+          <w:shd w:val="clear" w:color="auto" w:fill="E0E0E0"/>
+        </w:rPr>
+        <w:t xml:space="preserve"> in government</w:t>
+      </w:r>
+      <w:r>
+        <w:rPr>
+          <w:rFonts w:ascii="Arial" w:eastAsia="Times New Roman" w:hAnsi="Arial" w:cs="Arial"/>
+          <w:color w:val="000000"/>
+          <w:sz w:val="20"/>
+          <w:szCs w:val="20"/>
+          <w:shd w:val="clear" w:color="auto" w:fill="E0E0E0"/>
+        </w:rPr>
+        <w:t>.</w:t>
+      </w:r>
+    </w:p>
+    <w:p>
+      <w:pPr>
         <w:numPr>
           <w:ilvl w:val="0"/>
           <w:numId w:val="4"/>
@@ -671,7 +1286,141 @@
           <w:szCs w:val="20"/>
           <w:shd w:val="clear" w:color="auto" w:fill="E0E0E0"/>
         </w:rPr>
+        <w:lastRenderedPageBreak/>
         <w:t>What do you see as the primary goal of America?</w:t>
+      </w:r>
+    </w:p>
+    <w:p>
+      <w:pPr>
+        <w:spacing w:before="100" w:beforeAutospacing="1" w:after="100" w:afterAutospacing="1" w:line="240" w:lineRule="auto"/>
+        <w:ind w:left="720"/>
+        <w:rPr>
+          <w:rFonts w:ascii="Arial" w:eastAsia="Times New Roman" w:hAnsi="Arial" w:cs="Arial"/>
+          <w:color w:val="000000"/>
+          <w:sz w:val="20"/>
+          <w:szCs w:val="20"/>
+          <w:shd w:val="clear" w:color="auto" w:fill="E0E0E0"/>
+        </w:rPr>
+      </w:pPr>
+      <w:r>
+        <w:rPr>
+          <w:rFonts w:ascii="Arial" w:eastAsia="Times New Roman" w:hAnsi="Arial" w:cs="Arial"/>
+          <w:color w:val="000000"/>
+          <w:sz w:val="20"/>
+          <w:szCs w:val="20"/>
+          <w:shd w:val="clear" w:color="auto" w:fill="E0E0E0"/>
+        </w:rPr>
+        <w:t xml:space="preserve">As an experimental </w:t>
+      </w:r>
+      <w:r>
+        <w:rPr>
+          <w:rFonts w:ascii="Arial" w:eastAsia="Times New Roman" w:hAnsi="Arial" w:cs="Arial"/>
+          <w:color w:val="000000"/>
+          <w:sz w:val="20"/>
+          <w:szCs w:val="20"/>
+          <w:shd w:val="clear" w:color="auto" w:fill="E0E0E0"/>
+        </w:rPr>
+        <w:t>staging ground of</w:t>
+      </w:r>
+      <w:r>
+        <w:rPr>
+          <w:rFonts w:ascii="Arial" w:eastAsia="Times New Roman" w:hAnsi="Arial" w:cs="Arial"/>
+          <w:color w:val="000000"/>
+          <w:sz w:val="20"/>
+          <w:szCs w:val="20"/>
+          <w:shd w:val="clear" w:color="auto" w:fill="E0E0E0"/>
+        </w:rPr>
+        <w:t xml:space="preserve"> a new system of ideology. </w:t>
+      </w:r>
+      <w:r>
+        <w:rPr>
+          <w:rFonts w:ascii="Arial" w:eastAsia="Times New Roman" w:hAnsi="Arial" w:cs="Arial"/>
+          <w:color w:val="000000"/>
+          <w:sz w:val="20"/>
+          <w:szCs w:val="20"/>
+          <w:shd w:val="clear" w:color="auto" w:fill="E0E0E0"/>
+        </w:rPr>
+        <w:t xml:space="preserve"> </w:t>
+      </w:r>
+      <w:r>
+        <w:rPr>
+          <w:rFonts w:ascii="Arial" w:eastAsia="Times New Roman" w:hAnsi="Arial" w:cs="Arial"/>
+          <w:color w:val="000000"/>
+          <w:sz w:val="20"/>
+          <w:szCs w:val="20"/>
+          <w:shd w:val="clear" w:color="auto" w:fill="E0E0E0"/>
+        </w:rPr>
+        <w:t xml:space="preserve">America’s form of government is </w:t>
+      </w:r>
+      <w:r>
+        <w:rPr>
+          <w:rFonts w:ascii="Arial" w:eastAsia="Times New Roman" w:hAnsi="Arial" w:cs="Arial"/>
+          <w:color w:val="000000"/>
+          <w:sz w:val="20"/>
+          <w:szCs w:val="20"/>
+          <w:shd w:val="clear" w:color="auto" w:fill="E0E0E0"/>
+        </w:rPr>
+        <w:t>fundamentally different than anything that has ever existed</w:t>
+      </w:r>
+      <w:r>
+        <w:rPr>
+          <w:rFonts w:ascii="Arial" w:eastAsia="Times New Roman" w:hAnsi="Arial" w:cs="Arial"/>
+          <w:color w:val="000000"/>
+          <w:sz w:val="20"/>
+          <w:szCs w:val="20"/>
+          <w:shd w:val="clear" w:color="auto" w:fill="E0E0E0"/>
+        </w:rPr>
+        <w:t xml:space="preserve"> in terms of politics and culture. </w:t>
+      </w:r>
+      <w:r>
+        <w:rPr>
+          <w:rFonts w:ascii="Arial" w:eastAsia="Times New Roman" w:hAnsi="Arial" w:cs="Arial"/>
+          <w:color w:val="000000"/>
+          <w:sz w:val="20"/>
+          <w:szCs w:val="20"/>
+          <w:shd w:val="clear" w:color="auto" w:fill="E0E0E0"/>
+        </w:rPr>
+        <w:t xml:space="preserve">As this experiment continues </w:t>
+      </w:r>
+      <w:r>
+        <w:rPr>
+          <w:rFonts w:ascii="Arial" w:eastAsia="Times New Roman" w:hAnsi="Arial" w:cs="Arial"/>
+          <w:color w:val="000000"/>
+          <w:sz w:val="20"/>
+          <w:szCs w:val="20"/>
+          <w:shd w:val="clear" w:color="auto" w:fill="E0E0E0"/>
+        </w:rPr>
+        <w:t xml:space="preserve">and grows, </w:t>
+      </w:r>
+      <w:r>
+        <w:rPr>
+          <w:rFonts w:ascii="Arial" w:eastAsia="Times New Roman" w:hAnsi="Arial" w:cs="Arial"/>
+          <w:color w:val="000000"/>
+          <w:sz w:val="20"/>
+          <w:szCs w:val="20"/>
+          <w:shd w:val="clear" w:color="auto" w:fill="E0E0E0"/>
+        </w:rPr>
+        <w:t xml:space="preserve">these ideas are spread to other countries in the world, </w:t>
+      </w:r>
+      <w:r>
+        <w:rPr>
+          <w:rFonts w:ascii="Arial" w:eastAsia="Times New Roman" w:hAnsi="Arial" w:cs="Arial"/>
+          <w:color w:val="000000"/>
+          <w:sz w:val="20"/>
+          <w:szCs w:val="20"/>
+          <w:shd w:val="clear" w:color="auto" w:fill="E0E0E0"/>
+        </w:rPr>
+        <w:t>and new countries that spring up adopt them.</w:t>
+      </w:r>
+      <w:r>
+        <w:rPr>
+          <w:rFonts w:ascii="Arial" w:eastAsia="Times New Roman" w:hAnsi="Arial" w:cs="Arial"/>
+          <w:color w:val="000000"/>
+          <w:sz w:val="20"/>
+          <w:szCs w:val="20"/>
+          <w:shd w:val="clear" w:color="auto" w:fill="E0E0E0"/>
+        </w:rPr>
+        <w:t xml:space="preserve"> </w:t>
       </w:r>
     </w:p>
     <w:p/>

</xml_diff>